<commit_message>
Update Module 1 - Final App Proposal.docx
</commit_message>
<xml_diff>
--- a/finalApp/Module 1 - Final App Proposal.docx
+++ b/finalApp/Module 1 - Final App Proposal.docx
@@ -85,6 +85,7 @@
         <w:dataBinding w:prefixMappings="xmlns:ns0='http://purl.org/dc/elements/1.1/' xmlns:ns1='http://schemas.openxmlformats.org/package/2006/metadata/core-properties' " w:xpath="/ns1:coreProperties[1]/ns0:creator[1]" w:storeItemID="{6C3C8BC8-F283-45AE-878A-BAB7291924A1}"/>
         <w:text/>
       </w:sdtPr>
+      <w:sdtEndPr/>
       <w:sdtContent>
         <w:p>
           <w:pPr>
@@ -97,8 +98,16 @@
             <w:rPr>
               <w:rFonts w:eastAsia="SimSun"/>
             </w:rPr>
-            <w:t>James Spickard</w:t>
+            <w:t xml:space="preserve">James </w:t>
           </w:r>
+          <w:proofErr w:type="spellStart"/>
+          <w:r>
+            <w:rPr>
+              <w:rFonts w:eastAsia="SimSun"/>
+            </w:rPr>
+            <w:t>Spickard</w:t>
+          </w:r>
+          <w:proofErr w:type="spellEnd"/>
         </w:p>
       </w:sdtContent>
     </w:sdt>
@@ -116,6 +125,7 @@
         <w:dataBinding w:prefixMappings="xmlns:ns0='http://schemas.openxmlformats.org/officeDocument/2006/extended-properties' " w:xpath="/ns0:Properties[1]/ns0:Company[1]" w:storeItemID="{6668398D-A668-4E3E-A5EB-62B293D839F1}"/>
         <w:text/>
       </w:sdtPr>
+      <w:sdtEndPr/>
       <w:sdtContent>
         <w:p>
           <w:pPr>
@@ -147,6 +157,7 @@
         <w:dataBinding w:prefixMappings="xmlns:ns0='http://purl.org/dc/elements/1.1/' xmlns:ns1='http://schemas.openxmlformats.org/package/2006/metadata/core-properties' " w:xpath="/ns1:coreProperties[1]/ns1:category[1]" w:storeItemID="{6C3C8BC8-F283-45AE-878A-BAB7291924A1}"/>
         <w:text/>
       </w:sdtPr>
+      <w:sdtEndPr/>
       <w:sdtContent>
         <w:p>
           <w:pPr>
@@ -178,6 +189,7 @@
         <w:dataBinding w:prefixMappings="xmlns:ns0='http://purl.org/dc/elements/1.1/' xmlns:ns1='http://schemas.openxmlformats.org/package/2006/metadata/core-properties' " w:xpath="/ns1:coreProperties[1]/ns1:keywords[1]" w:storeItemID="{6C3C8BC8-F283-45AE-878A-BAB7291924A1}"/>
         <w:text/>
       </w:sdtPr>
+      <w:sdtEndPr/>
       <w:sdtContent>
         <w:p>
           <w:pPr>
@@ -209,6 +221,7 @@
         <w:dataBinding w:prefixMappings="xmlns:ns0='http://schemas.openxmlformats.org/officeDocument/2006/extended-properties' " w:xpath="/ns0:Properties[1]/ns0:Manager[1]" w:storeItemID="{6668398D-A668-4E3E-A5EB-62B293D839F1}"/>
         <w:text/>
       </w:sdtPr>
+      <w:sdtEndPr/>
       <w:sdtContent>
         <w:p>
           <w:pPr>
@@ -228,9 +241,6 @@
     </w:sdt>
     <w:sdt>
       <w:sdtPr>
-        <w:rPr>
-          <w:rFonts w:eastAsia="SimSun"/>
-        </w:rPr>
         <w:alias w:val="Publish Date"/>
         <w:tag w:val=""/>
         <w:id w:val="-277410411"/>
@@ -251,10 +261,7 @@
             <w:jc w:val="center"/>
           </w:pPr>
           <w:r>
-            <w:rPr>
-              <w:rFonts w:eastAsia="SimSun"/>
-            </w:rPr>
-            <w:t>3/13/2022</w:t>
+            <w:t>March 13, 2022</w:t>
           </w:r>
         </w:p>
       </w:sdtContent>
@@ -4218,8 +4225,6 @@
         </w:rPr>
         <w:t xml:space="preserve"> [PowerPoint slides].</w:t>
       </w:r>
-      <w:bookmarkStart w:id="27" w:name="_GoBack"/>
-      <w:bookmarkEnd w:id="27"/>
       <w:proofErr w:type="gramEnd"/>
     </w:p>
     <w:p>
@@ -4501,7 +4506,7 @@
       <w:rPr>
         <w:noProof/>
       </w:rPr>
-      <w:t>11</w:t>
+      <w:t>2</w:t>
     </w:r>
     <w:r>
       <w:fldChar w:fldCharType="end"/>
@@ -6884,6 +6889,7 @@
     <w:basedOn w:val="TableNormal"/>
     <w:uiPriority w:val="59"/>
     <w:tblPr>
+      <w:tblInd w:w="0" w:type="dxa"/>
       <w:tblBorders>
         <w:top w:val="single" w:sz="4" w:space="0" w:color="000000"/>
         <w:left w:val="single" w:sz="4" w:space="0" w:color="000000"/>
@@ -6892,6 +6898,12 @@
         <w:insideH w:val="single" w:sz="4" w:space="0" w:color="000000"/>
         <w:insideV w:val="single" w:sz="4" w:space="0" w:color="000000"/>
       </w:tblBorders>
+      <w:tblCellMar>
+        <w:top w:w="0" w:type="dxa"/>
+        <w:left w:w="108" w:type="dxa"/>
+        <w:bottom w:w="0" w:type="dxa"/>
+        <w:right w:w="108" w:type="dxa"/>
+      </w:tblCellMar>
     </w:tblPr>
   </w:style>
   <w:style w:type="paragraph" w:styleId="NormalWeb">
@@ -7802,6 +7814,7 @@
     <w:basedOn w:val="TableNormal"/>
     <w:uiPriority w:val="59"/>
     <w:tblPr>
+      <w:tblInd w:w="0" w:type="dxa"/>
       <w:tblBorders>
         <w:top w:val="single" w:sz="4" w:space="0" w:color="000000"/>
         <w:left w:val="single" w:sz="4" w:space="0" w:color="000000"/>
@@ -7810,6 +7823,12 @@
         <w:insideH w:val="single" w:sz="4" w:space="0" w:color="000000"/>
         <w:insideV w:val="single" w:sz="4" w:space="0" w:color="000000"/>
       </w:tblBorders>
+      <w:tblCellMar>
+        <w:top w:w="0" w:type="dxa"/>
+        <w:left w:w="108" w:type="dxa"/>
+        <w:bottom w:w="0" w:type="dxa"/>
+        <w:right w:w="108" w:type="dxa"/>
+      </w:tblCellMar>
     </w:tblPr>
   </w:style>
   <w:style w:type="paragraph" w:styleId="NormalWeb">
@@ -8151,8 +8170,9 @@
     <w:panose1 w:val="02010600030101010101"/>
     <w:charset w:val="86"/>
     <w:family w:val="auto"/>
+    <w:notTrueType/>
     <w:pitch w:val="variable"/>
-    <w:sig w:usb0="00000003" w:usb1="288F0000" w:usb2="00000016" w:usb3="00000000" w:csb0="00040001" w:csb1="00000000"/>
+    <w:sig w:usb0="00000001" w:usb1="080E0000" w:usb2="00000010" w:usb3="00000000" w:csb0="00040000" w:csb1="00000000"/>
   </w:font>
 </w:fonts>
 </file>
@@ -8173,6 +8193,8 @@
     <w:rsidRoot w:val="00BF65DA"/>
     <w:rsid w:val="0024746F"/>
     <w:rsid w:val="002749EF"/>
+    <w:rsid w:val="002C6FF6"/>
+    <w:rsid w:val="0039489B"/>
     <w:rsid w:val="00564030"/>
     <w:rsid w:val="007B706E"/>
     <w:rsid w:val="00A179C7"/>

</xml_diff>